<commit_message>
Add Assignment 2 files
</commit_message>
<xml_diff>
--- a/API/BDSE07-API-0922_FrancisAbarca_A2/BDSE07-API-0922_FrancisAbarca_A2.docx
+++ b/API/BDSE07-API-0922_FrancisAbarca_A2/BDSE07-API-0922_FrancisAbarca_A2.docx
@@ -437,41 +437,13 @@
               </w:rPr>
               <w:t xml:space="preserve">Create React Application using </w:t>
             </w:r>
-            <w:proofErr w:type="spellStart"/>
             <w:r>
               <w:rPr>
                 <w:b/>
                 <w:color w:val="333333"/>
                 <w:sz w:val="24"/>
               </w:rPr>
-              <w:t>npx</w:t>
-            </w:r>
-            <w:proofErr w:type="spellEnd"/>
-            <w:r>
-              <w:rPr>
-                <w:b/>
-                <w:color w:val="333333"/>
-                <w:sz w:val="24"/>
-              </w:rPr>
-              <w:t xml:space="preserve"> </w:t>
-            </w:r>
-            <w:proofErr w:type="spellStart"/>
-            <w:r>
-              <w:rPr>
-                <w:b/>
-                <w:color w:val="333333"/>
-                <w:sz w:val="24"/>
-              </w:rPr>
-              <w:t>creact</w:t>
-            </w:r>
-            <w:proofErr w:type="spellEnd"/>
-            <w:r>
-              <w:rPr>
-                <w:b/>
-                <w:color w:val="333333"/>
-                <w:sz w:val="24"/>
-              </w:rPr>
-              <w:t xml:space="preserve">-react-app [project name] </w:t>
+              <w:t xml:space="preserve">npx creact-react-app [project name] </w:t>
             </w:r>
             <w:r>
               <w:rPr>
@@ -497,21 +469,12 @@
               </w:rPr>
               <w:t xml:space="preserve">Run Application using </w:t>
             </w:r>
-            <w:proofErr w:type="spellStart"/>
             <w:r>
               <w:rPr>
                 <w:b/>
                 <w:color w:val="333333"/>
               </w:rPr>
-              <w:t>npm</w:t>
-            </w:r>
-            <w:proofErr w:type="spellEnd"/>
-            <w:r>
-              <w:rPr>
-                <w:b/>
-                <w:color w:val="333333"/>
-              </w:rPr>
-              <w:t xml:space="preserve"> start </w:t>
+              <w:t xml:space="preserve">npm start </w:t>
             </w:r>
             <w:r>
               <w:rPr>
@@ -556,23 +519,7 @@
                 <w:color w:val="333333"/>
                 <w:sz w:val="24"/>
               </w:rPr>
-              <w:t xml:space="preserve">Create methods to make HTTP REST call via </w:t>
-            </w:r>
-            <w:proofErr w:type="spellStart"/>
-            <w:r>
-              <w:rPr>
-                <w:color w:val="333333"/>
-                <w:sz w:val="24"/>
-              </w:rPr>
-              <w:t>Axios</w:t>
-            </w:r>
-            <w:proofErr w:type="spellEnd"/>
-            <w:r>
-              <w:rPr>
-                <w:color w:val="333333"/>
-                <w:sz w:val="24"/>
-              </w:rPr>
-              <w:t xml:space="preserve">. </w:t>
+              <w:t xml:space="preserve">Create methods to make HTTP REST call via Axios. </w:t>
             </w:r>
           </w:p>
           <w:p>
@@ -937,7 +884,6 @@
         </w:rPr>
         <w:t xml:space="preserve">Create React Application using </w:t>
       </w:r>
-      <w:proofErr w:type="spellStart"/>
       <w:r>
         <w:rPr>
           <w:rFonts w:ascii="Cambria" w:hAnsi="Cambria"/>
@@ -946,18 +892,7 @@
           <w:sz w:val="24"/>
           <w:szCs w:val="24"/>
         </w:rPr>
-        <w:t>npx</w:t>
-      </w:r>
-      <w:proofErr w:type="spellEnd"/>
-      <w:r>
-        <w:rPr>
-          <w:rFonts w:ascii="Cambria" w:hAnsi="Cambria"/>
-          <w:b/>
-          <w:bCs/>
-          <w:sz w:val="24"/>
-          <w:szCs w:val="24"/>
-        </w:rPr>
-        <w:t xml:space="preserve"> create-react-app [project name] </w:t>
+        <w:t xml:space="preserve">npx create-react-app [project name] </w:t>
       </w:r>
       <w:r>
         <w:rPr>
@@ -991,7 +926,6 @@
         </w:rPr>
         <w:t xml:space="preserve">Run Application using </w:t>
       </w:r>
-      <w:proofErr w:type="spellStart"/>
       <w:r>
         <w:rPr>
           <w:rFonts w:ascii="Cambria" w:hAnsi="Cambria"/>
@@ -1000,18 +934,7 @@
           <w:sz w:val="24"/>
           <w:szCs w:val="24"/>
         </w:rPr>
-        <w:t>npm</w:t>
-      </w:r>
-      <w:proofErr w:type="spellEnd"/>
-      <w:r>
-        <w:rPr>
-          <w:rFonts w:ascii="Cambria" w:hAnsi="Cambria"/>
-          <w:b/>
-          <w:bCs/>
-          <w:sz w:val="24"/>
-          <w:szCs w:val="24"/>
-        </w:rPr>
-        <w:t xml:space="preserve"> start </w:t>
+        <w:t xml:space="preserve">npm start </w:t>
       </w:r>
       <w:r>
         <w:rPr>
@@ -1067,25 +990,7 @@
           <w:sz w:val="24"/>
           <w:szCs w:val="24"/>
         </w:rPr>
-        <w:t xml:space="preserve">Create methods to make HTTP REST call via </w:t>
-      </w:r>
-      <w:proofErr w:type="spellStart"/>
-      <w:r>
-        <w:rPr>
-          <w:rFonts w:ascii="Cambria" w:hAnsi="Cambria"/>
-          <w:sz w:val="24"/>
-          <w:szCs w:val="24"/>
-        </w:rPr>
-        <w:t>Axios</w:t>
-      </w:r>
-      <w:proofErr w:type="spellEnd"/>
-      <w:r>
-        <w:rPr>
-          <w:rFonts w:ascii="Cambria" w:hAnsi="Cambria"/>
-          <w:sz w:val="24"/>
-          <w:szCs w:val="24"/>
-        </w:rPr>
-        <w:t>.</w:t>
+        <w:t>Create methods to make HTTP REST call via Axios.</w:t>
       </w:r>
     </w:p>
     <w:p>
@@ -1142,6 +1047,146 @@
         <w:ind w:left="-360"/>
         <w:jc w:val="both"/>
       </w:pPr>
+    </w:p>
+    <w:p>
+      <w:pPr>
+        <w:spacing w:after="0"/>
+        <w:ind w:left="-360"/>
+        <w:jc w:val="both"/>
+      </w:pPr>
+    </w:p>
+    <w:p>
+      <w:pPr>
+        <w:spacing w:after="0"/>
+        <w:ind w:left="-360"/>
+        <w:jc w:val="both"/>
+      </w:pPr>
+      <w:r>
+        <w:drawing>
+          <wp:inline distT="0" distB="0" distL="0" distR="0" wp14:anchorId="59E335AA" wp14:editId="7F63CDAE">
+            <wp:extent cx="5731510" cy="2641600"/>
+            <wp:effectExtent l="0" t="0" r="2540" b="6350"/>
+            <wp:docPr id="1214825855" name="Picture 1" descr="A screenshot of a computer program&#10;&#10;Description automatically generated with medium confidence"/>
+            <wp:cNvGraphicFramePr>
+              <a:graphicFrameLocks xmlns:a="http://schemas.openxmlformats.org/drawingml/2006/main" noChangeAspect="1"/>
+            </wp:cNvGraphicFramePr>
+            <a:graphic xmlns:a="http://schemas.openxmlformats.org/drawingml/2006/main">
+              <a:graphicData uri="http://schemas.openxmlformats.org/drawingml/2006/picture">
+                <pic:pic xmlns:pic="http://schemas.openxmlformats.org/drawingml/2006/picture">
+                  <pic:nvPicPr>
+                    <pic:cNvPr id="1214825855" name="Picture 1" descr="A screenshot of a computer program&#10;&#10;Description automatically generated with medium confidence"/>
+                    <pic:cNvPicPr/>
+                  </pic:nvPicPr>
+                  <pic:blipFill>
+                    <a:blip r:embed="rId7"/>
+                    <a:stretch>
+                      <a:fillRect/>
+                    </a:stretch>
+                  </pic:blipFill>
+                  <pic:spPr>
+                    <a:xfrm>
+                      <a:off x="0" y="0"/>
+                      <a:ext cx="5731510" cy="2641600"/>
+                    </a:xfrm>
+                    <a:prstGeom prst="rect">
+                      <a:avLst/>
+                    </a:prstGeom>
+                  </pic:spPr>
+                </pic:pic>
+              </a:graphicData>
+            </a:graphic>
+          </wp:inline>
+        </w:drawing>
+      </w:r>
+    </w:p>
+    <w:p>
+      <w:pPr>
+        <w:spacing w:after="0"/>
+        <w:ind w:left="-360"/>
+        <w:jc w:val="both"/>
+      </w:pPr>
+      <w:r>
+        <w:drawing>
+          <wp:inline distT="0" distB="0" distL="0" distR="0" wp14:anchorId="66A2F93C" wp14:editId="15405063">
+            <wp:extent cx="5496692" cy="2553056"/>
+            <wp:effectExtent l="0" t="0" r="8890" b="0"/>
+            <wp:docPr id="137135531" name="Picture 1" descr="A screenshot of a computer screen&#10;&#10;Description automatically generated with low confidence"/>
+            <wp:cNvGraphicFramePr>
+              <a:graphicFrameLocks xmlns:a="http://schemas.openxmlformats.org/drawingml/2006/main" noChangeAspect="1"/>
+            </wp:cNvGraphicFramePr>
+            <a:graphic xmlns:a="http://schemas.openxmlformats.org/drawingml/2006/main">
+              <a:graphicData uri="http://schemas.openxmlformats.org/drawingml/2006/picture">
+                <pic:pic xmlns:pic="http://schemas.openxmlformats.org/drawingml/2006/picture">
+                  <pic:nvPicPr>
+                    <pic:cNvPr id="137135531" name="Picture 1" descr="A screenshot of a computer screen&#10;&#10;Description automatically generated with low confidence"/>
+                    <pic:cNvPicPr/>
+                  </pic:nvPicPr>
+                  <pic:blipFill>
+                    <a:blip r:embed="rId8"/>
+                    <a:stretch>
+                      <a:fillRect/>
+                    </a:stretch>
+                  </pic:blipFill>
+                  <pic:spPr>
+                    <a:xfrm>
+                      <a:off x="0" y="0"/>
+                      <a:ext cx="5496692" cy="2553056"/>
+                    </a:xfrm>
+                    <a:prstGeom prst="rect">
+                      <a:avLst/>
+                    </a:prstGeom>
+                  </pic:spPr>
+                </pic:pic>
+              </a:graphicData>
+            </a:graphic>
+          </wp:inline>
+        </w:drawing>
+      </w:r>
+    </w:p>
+    <w:p>
+      <w:pPr>
+        <w:spacing w:after="0"/>
+        <w:ind w:left="-360"/>
+        <w:jc w:val="both"/>
+      </w:pPr>
+      <w:r>
+        <w:lastRenderedPageBreak/>
+        <w:drawing>
+          <wp:inline distT="0" distB="0" distL="0" distR="0" wp14:anchorId="0D2EBA97" wp14:editId="1B600FDF">
+            <wp:extent cx="5731510" cy="6699250"/>
+            <wp:effectExtent l="0" t="0" r="2540" b="6350"/>
+            <wp:docPr id="361802134" name="Picture 1" descr="A screenshot of a computer program&#10;&#10;Description automatically generated with medium confidence"/>
+            <wp:cNvGraphicFramePr>
+              <a:graphicFrameLocks xmlns:a="http://schemas.openxmlformats.org/drawingml/2006/main" noChangeAspect="1"/>
+            </wp:cNvGraphicFramePr>
+            <a:graphic xmlns:a="http://schemas.openxmlformats.org/drawingml/2006/main">
+              <a:graphicData uri="http://schemas.openxmlformats.org/drawingml/2006/picture">
+                <pic:pic xmlns:pic="http://schemas.openxmlformats.org/drawingml/2006/picture">
+                  <pic:nvPicPr>
+                    <pic:cNvPr id="361802134" name="Picture 1" descr="A screenshot of a computer program&#10;&#10;Description automatically generated with medium confidence"/>
+                    <pic:cNvPicPr/>
+                  </pic:nvPicPr>
+                  <pic:blipFill>
+                    <a:blip r:embed="rId9"/>
+                    <a:stretch>
+                      <a:fillRect/>
+                    </a:stretch>
+                  </pic:blipFill>
+                  <pic:spPr>
+                    <a:xfrm>
+                      <a:off x="0" y="0"/>
+                      <a:ext cx="5731510" cy="6699250"/>
+                    </a:xfrm>
+                    <a:prstGeom prst="rect">
+                      <a:avLst/>
+                    </a:prstGeom>
+                  </pic:spPr>
+                </pic:pic>
+              </a:graphicData>
+            </a:graphic>
+          </wp:inline>
+        </w:drawing>
+      </w:r>
     </w:p>
     <w:sectPr>
       <w:pgSz w:w="11906" w:h="16838"/>

</xml_diff>

<commit_message>
Finally got the page working
</commit_message>
<xml_diff>
--- a/API/BDSE07-API-0922_FrancisAbarca_A2/BDSE07-API-0922_FrancisAbarca_A2.docx
+++ b/API/BDSE07-API-0922_FrancisAbarca_A2/BDSE07-API-0922_FrancisAbarca_A2.docx
@@ -437,13 +437,41 @@
               </w:rPr>
               <w:t xml:space="preserve">Create React Application using </w:t>
             </w:r>
+            <w:proofErr w:type="spellStart"/>
             <w:r>
               <w:rPr>
                 <w:b/>
                 <w:color w:val="333333"/>
                 <w:sz w:val="24"/>
               </w:rPr>
-              <w:t xml:space="preserve">npx creact-react-app [project name] </w:t>
+              <w:t>npx</w:t>
+            </w:r>
+            <w:proofErr w:type="spellEnd"/>
+            <w:r>
+              <w:rPr>
+                <w:b/>
+                <w:color w:val="333333"/>
+                <w:sz w:val="24"/>
+              </w:rPr>
+              <w:t xml:space="preserve"> </w:t>
+            </w:r>
+            <w:proofErr w:type="spellStart"/>
+            <w:r>
+              <w:rPr>
+                <w:b/>
+                <w:color w:val="333333"/>
+                <w:sz w:val="24"/>
+              </w:rPr>
+              <w:t>creact</w:t>
+            </w:r>
+            <w:proofErr w:type="spellEnd"/>
+            <w:r>
+              <w:rPr>
+                <w:b/>
+                <w:color w:val="333333"/>
+                <w:sz w:val="24"/>
+              </w:rPr>
+              <w:t xml:space="preserve">-react-app [project name] </w:t>
             </w:r>
             <w:r>
               <w:rPr>
@@ -469,12 +497,21 @@
               </w:rPr>
               <w:t xml:space="preserve">Run Application using </w:t>
             </w:r>
+            <w:proofErr w:type="spellStart"/>
             <w:r>
               <w:rPr>
                 <w:b/>
                 <w:color w:val="333333"/>
               </w:rPr>
-              <w:t xml:space="preserve">npm start </w:t>
+              <w:t>npm</w:t>
+            </w:r>
+            <w:proofErr w:type="spellEnd"/>
+            <w:r>
+              <w:rPr>
+                <w:b/>
+                <w:color w:val="333333"/>
+              </w:rPr>
+              <w:t xml:space="preserve"> start </w:t>
             </w:r>
             <w:r>
               <w:rPr>
@@ -519,7 +556,23 @@
                 <w:color w:val="333333"/>
                 <w:sz w:val="24"/>
               </w:rPr>
-              <w:t xml:space="preserve">Create methods to make HTTP REST call via Axios. </w:t>
+              <w:t xml:space="preserve">Create methods to make HTTP REST call via </w:t>
+            </w:r>
+            <w:proofErr w:type="spellStart"/>
+            <w:r>
+              <w:rPr>
+                <w:color w:val="333333"/>
+                <w:sz w:val="24"/>
+              </w:rPr>
+              <w:t>Axios</w:t>
+            </w:r>
+            <w:proofErr w:type="spellEnd"/>
+            <w:r>
+              <w:rPr>
+                <w:color w:val="333333"/>
+                <w:sz w:val="24"/>
+              </w:rPr>
+              <w:t xml:space="preserve">. </w:t>
             </w:r>
           </w:p>
           <w:p>
@@ -593,7 +646,25 @@
                 <w:color w:val="333333"/>
                 <w:sz w:val="24"/>
               </w:rPr>
-              <w:t xml:space="preserve">Provide screen capture of final result pages for API testing. </w:t>
+              <w:t xml:space="preserve">Provide screen capture of </w:t>
+            </w:r>
+            <w:proofErr w:type="gramStart"/>
+            <w:r>
+              <w:rPr>
+                <w:b/>
+                <w:color w:val="333333"/>
+                <w:sz w:val="24"/>
+              </w:rPr>
+              <w:t>final result</w:t>
+            </w:r>
+            <w:proofErr w:type="gramEnd"/>
+            <w:r>
+              <w:rPr>
+                <w:b/>
+                <w:color w:val="333333"/>
+                <w:sz w:val="24"/>
+              </w:rPr>
+              <w:t xml:space="preserve"> pages for API testing. </w:t>
             </w:r>
           </w:p>
         </w:tc>
@@ -866,7 +937,7 @@
         <w:pStyle w:val="ListParagraph"/>
         <w:numPr>
           <w:ilvl w:val="0"/>
-          <w:numId w:val="2"/>
+          <w:numId w:val="3"/>
         </w:numPr>
         <w:spacing w:after="0"/>
         <w:jc w:val="both"/>
@@ -876,32 +947,6 @@
           <w:szCs w:val="24"/>
         </w:rPr>
       </w:pPr>
-      <w:r>
-        <w:rPr>
-          <w:rFonts w:ascii="Cambria" w:hAnsi="Cambria"/>
-          <w:sz w:val="24"/>
-          <w:szCs w:val="24"/>
-        </w:rPr>
-        <w:t xml:space="preserve">Create React Application using </w:t>
-      </w:r>
-      <w:r>
-        <w:rPr>
-          <w:rFonts w:ascii="Cambria" w:hAnsi="Cambria"/>
-          <w:b/>
-          <w:bCs/>
-          <w:sz w:val="24"/>
-          <w:szCs w:val="24"/>
-        </w:rPr>
-        <w:t xml:space="preserve">npx create-react-app [project name] </w:t>
-      </w:r>
-      <w:r>
-        <w:rPr>
-          <w:rFonts w:ascii="Cambria" w:hAnsi="Cambria"/>
-          <w:sz w:val="24"/>
-          <w:szCs w:val="24"/>
-        </w:rPr>
-        <w:t>command.</w:t>
-      </w:r>
     </w:p>
     <w:p>
       <w:pPr>
@@ -924,8 +969,9 @@
           <w:sz w:val="24"/>
           <w:szCs w:val="24"/>
         </w:rPr>
-        <w:t xml:space="preserve">Run Application using </w:t>
+        <w:t xml:space="preserve">Create React Application using </w:t>
       </w:r>
+      <w:proofErr w:type="spellStart"/>
       <w:r>
         <w:rPr>
           <w:rFonts w:ascii="Cambria" w:hAnsi="Cambria"/>
@@ -934,7 +980,18 @@
           <w:sz w:val="24"/>
           <w:szCs w:val="24"/>
         </w:rPr>
-        <w:t xml:space="preserve">npm start </w:t>
+        <w:t>npx</w:t>
+      </w:r>
+      <w:proofErr w:type="spellEnd"/>
+      <w:r>
+        <w:rPr>
+          <w:rFonts w:ascii="Cambria" w:hAnsi="Cambria"/>
+          <w:b/>
+          <w:bCs/>
+          <w:sz w:val="24"/>
+          <w:szCs w:val="24"/>
+        </w:rPr>
+        <w:t xml:space="preserve"> create-react-app [project name] </w:t>
       </w:r>
       <w:r>
         <w:rPr>
@@ -966,7 +1023,37 @@
           <w:sz w:val="24"/>
           <w:szCs w:val="24"/>
         </w:rPr>
-        <w:t>Create Service to fetch the data from API.</w:t>
+        <w:t xml:space="preserve">Run Application using </w:t>
+      </w:r>
+      <w:proofErr w:type="spellStart"/>
+      <w:r>
+        <w:rPr>
+          <w:rFonts w:ascii="Cambria" w:hAnsi="Cambria"/>
+          <w:b/>
+          <w:bCs/>
+          <w:sz w:val="24"/>
+          <w:szCs w:val="24"/>
+        </w:rPr>
+        <w:t>npm</w:t>
+      </w:r>
+      <w:proofErr w:type="spellEnd"/>
+      <w:r>
+        <w:rPr>
+          <w:rFonts w:ascii="Cambria" w:hAnsi="Cambria"/>
+          <w:b/>
+          <w:bCs/>
+          <w:sz w:val="24"/>
+          <w:szCs w:val="24"/>
+        </w:rPr>
+        <w:t xml:space="preserve"> start </w:t>
+      </w:r>
+      <w:r>
+        <w:rPr>
+          <w:rFonts w:ascii="Cambria" w:hAnsi="Cambria"/>
+          <w:sz w:val="24"/>
+          <w:szCs w:val="24"/>
+        </w:rPr>
+        <w:t>command.</w:t>
       </w:r>
     </w:p>
     <w:p>
@@ -990,7 +1077,7 @@
           <w:sz w:val="24"/>
           <w:szCs w:val="24"/>
         </w:rPr>
-        <w:t>Create methods to make HTTP REST call via Axios.</w:t>
+        <w:t>Create Service to fetch the data from API.</w:t>
       </w:r>
     </w:p>
     <w:p>
@@ -1014,7 +1101,25 @@
           <w:sz w:val="24"/>
           <w:szCs w:val="24"/>
         </w:rPr>
-        <w:t>Create the required components to display the data coming from services.</w:t>
+        <w:t xml:space="preserve">Create methods to make HTTP REST call via </w:t>
+      </w:r>
+      <w:proofErr w:type="spellStart"/>
+      <w:r>
+        <w:rPr>
+          <w:rFonts w:ascii="Cambria" w:hAnsi="Cambria"/>
+          <w:sz w:val="24"/>
+          <w:szCs w:val="24"/>
+        </w:rPr>
+        <w:t>Axios</w:t>
+      </w:r>
+      <w:proofErr w:type="spellEnd"/>
+      <w:r>
+        <w:rPr>
+          <w:rFonts w:ascii="Cambria" w:hAnsi="Cambria"/>
+          <w:sz w:val="24"/>
+          <w:szCs w:val="24"/>
+        </w:rPr>
+        <w:t>.</w:t>
       </w:r>
     </w:p>
     <w:p>
@@ -1038,6 +1143,30 @@
           <w:sz w:val="24"/>
           <w:szCs w:val="24"/>
         </w:rPr>
+        <w:t>Create the required components to display the data coming from services.</w:t>
+      </w:r>
+    </w:p>
+    <w:p>
+      <w:pPr>
+        <w:pStyle w:val="ListParagraph"/>
+        <w:numPr>
+          <w:ilvl w:val="0"/>
+          <w:numId w:val="2"/>
+        </w:numPr>
+        <w:spacing w:after="0"/>
+        <w:jc w:val="both"/>
+        <w:rPr>
+          <w:rFonts w:ascii="Cambria" w:hAnsi="Cambria"/>
+          <w:sz w:val="24"/>
+          <w:szCs w:val="24"/>
+        </w:rPr>
+      </w:pPr>
+      <w:r>
+        <w:rPr>
+          <w:rFonts w:ascii="Cambria" w:hAnsi="Cambria"/>
+          <w:sz w:val="24"/>
+          <w:szCs w:val="24"/>
+        </w:rPr>
         <w:t>Implement React Router to configure routing links.</w:t>
       </w:r>
     </w:p>
@@ -1062,6 +1191,9 @@
         <w:jc w:val="both"/>
       </w:pPr>
       <w:r>
+        <w:rPr>
+          <w:noProof/>
+        </w:rPr>
         <w:drawing>
           <wp:inline distT="0" distB="0" distL="0" distR="0" wp14:anchorId="59E335AA" wp14:editId="7F63CDAE">
             <wp:extent cx="5731510" cy="2641600"/>
@@ -1106,6 +1238,9 @@
         <w:jc w:val="both"/>
       </w:pPr>
       <w:r>
+        <w:rPr>
+          <w:noProof/>
+        </w:rPr>
         <w:drawing>
           <wp:inline distT="0" distB="0" distL="0" distR="0" wp14:anchorId="66A2F93C" wp14:editId="15405063">
             <wp:extent cx="5496692" cy="2553056"/>
@@ -1150,6 +1285,9 @@
         <w:jc w:val="both"/>
       </w:pPr>
       <w:r>
+        <w:rPr>
+          <w:noProof/>
+        </w:rPr>
         <w:lastRenderedPageBreak/>
         <w:drawing>
           <wp:inline distT="0" distB="0" distL="0" distR="0" wp14:anchorId="0D2EBA97" wp14:editId="1B600FDF">
@@ -1250,6 +1388,118 @@
 <file path=word/numbering.xml><?xml version="1.0" encoding="utf-8"?>
 <w:numbering xmlns:wpc="http://schemas.microsoft.com/office/word/2010/wordprocessingCanvas" xmlns:cx="http://schemas.microsoft.com/office/drawing/2014/chartex" xmlns:cx1="http://schemas.microsoft.com/office/drawing/2015/9/8/chartex" xmlns:cx2="http://schemas.microsoft.com/office/drawing/2015/10/21/chartex" xmlns:cx3="http://schemas.microsoft.com/office/drawing/2016/5/9/chartex" xmlns:cx4="http://schemas.microsoft.com/office/drawing/2016/5/10/chartex" xmlns:cx5="http://schemas.microsoft.com/office/drawing/2016/5/11/chartex" xmlns:cx6="http://schemas.microsoft.com/office/drawing/2016/5/12/chartex" xmlns:cx7="http://schemas.microsoft.com/office/drawing/2016/5/13/chartex" xmlns:cx8="http://schemas.microsoft.com/office/drawing/2016/5/14/chartex" xmlns:mc="http://schemas.openxmlformats.org/markup-compatibility/2006" xmlns:aink="http://schemas.microsoft.com/office/drawing/2016/ink" xmlns:am3d="http://schemas.microsoft.com/office/drawing/2017/model3d" xmlns:o="urn:schemas-microsoft-com:office:office" xmlns:oel="http://schemas.microsoft.com/office/2019/extlst" xmlns:r="http://schemas.openxmlformats.org/officeDocument/2006/relationships" xmlns:m="http://schemas.openxmlformats.org/officeDocument/2006/math" xmlns:v="urn:schemas-microsoft-com:vml" xmlns:wp14="http://schemas.microsoft.com/office/word/2010/wordprocessingDrawing" xmlns:wp="http://schemas.openxmlformats.org/drawingml/2006/wordprocessingDrawing" xmlns:w10="urn:schemas-microsoft-com:office:word" xmlns:w="http://schemas.openxmlformats.org/wordprocessingml/2006/main" xmlns:w14="http://schemas.microsoft.com/office/word/2010/wordml" xmlns:w15="http://schemas.microsoft.com/office/word/2012/wordml" xmlns:w16cex="http://schemas.microsoft.com/office/word/2018/wordml/cex" xmlns:w16cid="http://schemas.microsoft.com/office/word/2016/wordml/cid" xmlns:w16="http://schemas.microsoft.com/office/word/2018/wordml" xmlns:w16sdtdh="http://schemas.microsoft.com/office/word/2020/wordml/sdtdatahash" xmlns:w16se="http://schemas.microsoft.com/office/word/2015/wordml/symex" xmlns:wpg="http://schemas.microsoft.com/office/word/2010/wordprocessingGroup" xmlns:wpi="http://schemas.microsoft.com/office/word/2010/wordprocessingInk" xmlns:wne="http://schemas.microsoft.com/office/word/2006/wordml" xmlns:wps="http://schemas.microsoft.com/office/word/2010/wordprocessingShape" mc:Ignorable="w14 w15 w16se w16cid w16 w16cex w16sdtdh wp14">
   <w:abstractNum w:abstractNumId="0" w15:restartNumberingAfterBreak="0">
+    <w:nsid w:val="00C363A6"/>
+    <w:multiLevelType w:val="hybridMultilevel"/>
+    <w:tmpl w:val="EDAEAF76"/>
+    <w:lvl w:ilvl="0" w:tplc="71BE1584">
+      <w:numFmt w:val="bullet"/>
+      <w:lvlText w:val="-"/>
+      <w:lvlJc w:val="left"/>
+      <w:pPr>
+        <w:ind w:left="720" w:hanging="360"/>
+      </w:pPr>
+      <w:rPr>
+        <w:rFonts w:ascii="Cambria" w:eastAsia="Calibri" w:hAnsi="Cambria" w:cs="Angsana New" w:hint="default"/>
+      </w:rPr>
+    </w:lvl>
+    <w:lvl w:ilvl="1" w:tplc="34090003" w:tentative="1">
+      <w:start w:val="1"/>
+      <w:numFmt w:val="bullet"/>
+      <w:lvlText w:val="o"/>
+      <w:lvlJc w:val="left"/>
+      <w:pPr>
+        <w:ind w:left="1440" w:hanging="360"/>
+      </w:pPr>
+      <w:rPr>
+        <w:rFonts w:ascii="Courier New" w:hAnsi="Courier New" w:cs="Courier New" w:hint="default"/>
+      </w:rPr>
+    </w:lvl>
+    <w:lvl w:ilvl="2" w:tplc="34090005" w:tentative="1">
+      <w:start w:val="1"/>
+      <w:numFmt w:val="bullet"/>
+      <w:lvlText w:val=""/>
+      <w:lvlJc w:val="left"/>
+      <w:pPr>
+        <w:ind w:left="2160" w:hanging="360"/>
+      </w:pPr>
+      <w:rPr>
+        <w:rFonts w:ascii="Wingdings" w:hAnsi="Wingdings" w:hint="default"/>
+      </w:rPr>
+    </w:lvl>
+    <w:lvl w:ilvl="3" w:tplc="34090001" w:tentative="1">
+      <w:start w:val="1"/>
+      <w:numFmt w:val="bullet"/>
+      <w:lvlText w:val=""/>
+      <w:lvlJc w:val="left"/>
+      <w:pPr>
+        <w:ind w:left="2880" w:hanging="360"/>
+      </w:pPr>
+      <w:rPr>
+        <w:rFonts w:ascii="Symbol" w:hAnsi="Symbol" w:hint="default"/>
+      </w:rPr>
+    </w:lvl>
+    <w:lvl w:ilvl="4" w:tplc="34090003" w:tentative="1">
+      <w:start w:val="1"/>
+      <w:numFmt w:val="bullet"/>
+      <w:lvlText w:val="o"/>
+      <w:lvlJc w:val="left"/>
+      <w:pPr>
+        <w:ind w:left="3600" w:hanging="360"/>
+      </w:pPr>
+      <w:rPr>
+        <w:rFonts w:ascii="Courier New" w:hAnsi="Courier New" w:cs="Courier New" w:hint="default"/>
+      </w:rPr>
+    </w:lvl>
+    <w:lvl w:ilvl="5" w:tplc="34090005" w:tentative="1">
+      <w:start w:val="1"/>
+      <w:numFmt w:val="bullet"/>
+      <w:lvlText w:val=""/>
+      <w:lvlJc w:val="left"/>
+      <w:pPr>
+        <w:ind w:left="4320" w:hanging="360"/>
+      </w:pPr>
+      <w:rPr>
+        <w:rFonts w:ascii="Wingdings" w:hAnsi="Wingdings" w:hint="default"/>
+      </w:rPr>
+    </w:lvl>
+    <w:lvl w:ilvl="6" w:tplc="34090001" w:tentative="1">
+      <w:start w:val="1"/>
+      <w:numFmt w:val="bullet"/>
+      <w:lvlText w:val=""/>
+      <w:lvlJc w:val="left"/>
+      <w:pPr>
+        <w:ind w:left="5040" w:hanging="360"/>
+      </w:pPr>
+      <w:rPr>
+        <w:rFonts w:ascii="Symbol" w:hAnsi="Symbol" w:hint="default"/>
+      </w:rPr>
+    </w:lvl>
+    <w:lvl w:ilvl="7" w:tplc="34090003" w:tentative="1">
+      <w:start w:val="1"/>
+      <w:numFmt w:val="bullet"/>
+      <w:lvlText w:val="o"/>
+      <w:lvlJc w:val="left"/>
+      <w:pPr>
+        <w:ind w:left="5760" w:hanging="360"/>
+      </w:pPr>
+      <w:rPr>
+        <w:rFonts w:ascii="Courier New" w:hAnsi="Courier New" w:cs="Courier New" w:hint="default"/>
+      </w:rPr>
+    </w:lvl>
+    <w:lvl w:ilvl="8" w:tplc="34090005" w:tentative="1">
+      <w:start w:val="1"/>
+      <w:numFmt w:val="bullet"/>
+      <w:lvlText w:val=""/>
+      <w:lvlJc w:val="left"/>
+      <w:pPr>
+        <w:ind w:left="6480" w:hanging="360"/>
+      </w:pPr>
+      <w:rPr>
+        <w:rFonts w:ascii="Wingdings" w:hAnsi="Wingdings" w:hint="default"/>
+      </w:rPr>
+    </w:lvl>
+  </w:abstractNum>
+  <w:abstractNum w:abstractNumId="1" w15:restartNumberingAfterBreak="0">
     <w:nsid w:val="5A5A7155"/>
     <w:multiLevelType w:val="hybridMultilevel"/>
     <w:tmpl w:val="59E8A684"/>
@@ -1335,7 +1585,7 @@
       </w:pPr>
     </w:lvl>
   </w:abstractNum>
-  <w:abstractNum w:abstractNumId="1" w15:restartNumberingAfterBreak="0">
+  <w:abstractNum w:abstractNumId="2" w15:restartNumberingAfterBreak="0">
     <w:nsid w:val="7F8739C3"/>
     <w:multiLevelType w:val="hybridMultilevel"/>
     <w:tmpl w:val="4C6E9646"/>
@@ -1548,9 +1798,12 @@
     </w:lvl>
   </w:abstractNum>
   <w:num w:numId="1" w16cid:durableId="41174008">
+    <w:abstractNumId w:val="2"/>
+  </w:num>
+  <w:num w:numId="2" w16cid:durableId="1633556473">
     <w:abstractNumId w:val="1"/>
   </w:num>
-  <w:num w:numId="2" w16cid:durableId="1633556473">
+  <w:num w:numId="3" w16cid:durableId="772438645">
     <w:abstractNumId w:val="0"/>
   </w:num>
 </w:numbering>

</xml_diff>

<commit_message>
Added a .zip file for assignment 2 submission
</commit_message>
<xml_diff>
--- a/API/BDSE07-API-0922_FrancisAbarca_A2/BDSE07-API-0922_FrancisAbarca_A2.docx
+++ b/API/BDSE07-API-0922_FrancisAbarca_A2/BDSE07-API-0922_FrancisAbarca_A2.docx
@@ -980,25 +980,7 @@
           <w:sz w:val="24"/>
           <w:szCs w:val="24"/>
         </w:rPr>
-        <w:t>2. Create React application using “</w:t>
-      </w:r>
-      <w:proofErr w:type="spellStart"/>
-      <w:r>
-        <w:rPr>
-          <w:rFonts w:ascii="Cambria" w:hAnsi="Cambria"/>
-          <w:sz w:val="24"/>
-          <w:szCs w:val="24"/>
-        </w:rPr>
-        <w:t>npx</w:t>
-      </w:r>
-      <w:proofErr w:type="spellEnd"/>
-      <w:r>
-        <w:rPr>
-          <w:rFonts w:ascii="Cambria" w:hAnsi="Cambria"/>
-          <w:sz w:val="24"/>
-          <w:szCs w:val="24"/>
-        </w:rPr>
-        <w:t xml:space="preserve"> create-react-app [project name]” command.</w:t>
+        <w:t>2. Create React application using “npx create-react-app [project name]” command.</w:t>
       </w:r>
     </w:p>
     <w:p>
@@ -1018,25 +1000,7 @@
           <w:sz w:val="24"/>
           <w:szCs w:val="24"/>
         </w:rPr>
-        <w:t>3. Run application using “</w:t>
-      </w:r>
-      <w:proofErr w:type="spellStart"/>
-      <w:r>
-        <w:rPr>
-          <w:rFonts w:ascii="Cambria" w:hAnsi="Cambria"/>
-          <w:sz w:val="24"/>
-          <w:szCs w:val="24"/>
-        </w:rPr>
-        <w:t>npm</w:t>
-      </w:r>
-      <w:proofErr w:type="spellEnd"/>
-      <w:r>
-        <w:rPr>
-          <w:rFonts w:ascii="Cambria" w:hAnsi="Cambria"/>
-          <w:sz w:val="24"/>
-          <w:szCs w:val="24"/>
-        </w:rPr>
-        <w:t xml:space="preserve"> start” command.</w:t>
+        <w:t>3. Run application using “npm start” command.</w:t>
       </w:r>
     </w:p>
     <w:p>
@@ -1076,25 +1040,7 @@
           <w:sz w:val="24"/>
           <w:szCs w:val="24"/>
         </w:rPr>
-        <w:t xml:space="preserve">5. Create methods to make HTTP REST call via </w:t>
-      </w:r>
-      <w:proofErr w:type="spellStart"/>
-      <w:r>
-        <w:rPr>
-          <w:rFonts w:ascii="Cambria" w:hAnsi="Cambria"/>
-          <w:sz w:val="24"/>
-          <w:szCs w:val="24"/>
-        </w:rPr>
-        <w:t>Axios</w:t>
-      </w:r>
-      <w:proofErr w:type="spellEnd"/>
-      <w:r>
-        <w:rPr>
-          <w:rFonts w:ascii="Cambria" w:hAnsi="Cambria"/>
-          <w:sz w:val="24"/>
-          <w:szCs w:val="24"/>
-        </w:rPr>
-        <w:t>.</w:t>
+        <w:t>5. Create methods to make HTTP REST call via Axios.</w:t>
       </w:r>
     </w:p>
     <w:p>
@@ -1645,6 +1591,7 @@
       <w:r>
         <w:rPr>
           <w:rFonts w:ascii="Cambria" w:hAnsi="Cambria"/>
+          <w:noProof/>
           <w:sz w:val="24"/>
           <w:szCs w:val="24"/>
         </w:rPr>
@@ -1716,6 +1663,7 @@
       <w:r>
         <w:rPr>
           <w:rFonts w:ascii="Cambria" w:hAnsi="Cambria"/>
+          <w:noProof/>
           <w:sz w:val="24"/>
           <w:szCs w:val="24"/>
         </w:rPr>
@@ -1842,6 +1790,7 @@
       <w:r>
         <w:rPr>
           <w:rFonts w:ascii="Cambria" w:hAnsi="Cambria"/>
+          <w:noProof/>
           <w:sz w:val="24"/>
           <w:szCs w:val="24"/>
         </w:rPr>
@@ -1902,25 +1851,7 @@
           <w:sz w:val="24"/>
           <w:szCs w:val="24"/>
         </w:rPr>
-        <w:t>You could also open Terminal and type “node -v” and “</w:t>
-      </w:r>
-      <w:proofErr w:type="spellStart"/>
-      <w:r>
-        <w:rPr>
-          <w:rFonts w:ascii="Cambria" w:hAnsi="Cambria"/>
-          <w:sz w:val="24"/>
-          <w:szCs w:val="24"/>
-        </w:rPr>
-        <w:t>npm</w:t>
-      </w:r>
-      <w:proofErr w:type="spellEnd"/>
-      <w:r>
-        <w:rPr>
-          <w:rFonts w:ascii="Cambria" w:hAnsi="Cambria"/>
-          <w:sz w:val="24"/>
-          <w:szCs w:val="24"/>
-        </w:rPr>
-        <w:t xml:space="preserve"> -v” to check the specific versions of Node.js and the Node Package Manager respectively.</w:t>
+        <w:t>You could also open Terminal and type “node -v” and “npm -v” to check the specific versions of Node.js and the Node Package Manager respectively.</w:t>
       </w:r>
       <w:r>
         <w:rPr>
@@ -1931,6 +1862,7 @@
       <w:r>
         <w:rPr>
           <w:rFonts w:ascii="Cambria" w:hAnsi="Cambria"/>
+          <w:noProof/>
           <w:sz w:val="24"/>
           <w:szCs w:val="24"/>
         </w:rPr>
@@ -1992,25 +1924,7 @@
           <w:szCs w:val="24"/>
         </w:rPr>
         <w:lastRenderedPageBreak/>
-        <w:t>Create React Application using “</w:t>
-      </w:r>
-      <w:proofErr w:type="spellStart"/>
-      <w:r>
-        <w:rPr>
-          <w:rFonts w:ascii="Cambria" w:hAnsi="Cambria"/>
-          <w:sz w:val="24"/>
-          <w:szCs w:val="24"/>
-        </w:rPr>
-        <w:t>npx</w:t>
-      </w:r>
-      <w:proofErr w:type="spellEnd"/>
-      <w:r>
-        <w:rPr>
-          <w:rFonts w:ascii="Cambria" w:hAnsi="Cambria"/>
-          <w:sz w:val="24"/>
-          <w:szCs w:val="24"/>
-        </w:rPr>
-        <w:t xml:space="preserve"> create-react-app [project name]” command.</w:t>
+        <w:t>Create React Application using “npx create-react-app [project name]” command.</w:t>
       </w:r>
       <w:r>
         <w:rPr>
@@ -2094,25 +2008,7 @@
           <w:sz w:val="24"/>
           <w:szCs w:val="24"/>
         </w:rPr>
-        <w:t>Run application using “</w:t>
-      </w:r>
-      <w:proofErr w:type="spellStart"/>
-      <w:r>
-        <w:rPr>
-          <w:rFonts w:ascii="Cambria" w:hAnsi="Cambria"/>
-          <w:sz w:val="24"/>
-          <w:szCs w:val="24"/>
-        </w:rPr>
-        <w:t>npm</w:t>
-      </w:r>
-      <w:proofErr w:type="spellEnd"/>
-      <w:r>
-        <w:rPr>
-          <w:rFonts w:ascii="Cambria" w:hAnsi="Cambria"/>
-          <w:sz w:val="24"/>
-          <w:szCs w:val="24"/>
-        </w:rPr>
-        <w:t xml:space="preserve"> start” command.</w:t>
+        <w:t>Run application using “npm start” command.</w:t>
       </w:r>
       <w:r>
         <w:rPr>
@@ -2222,6 +2118,29 @@
         </w:rPr>
         <w:t>Sign In (GET)</w:t>
       </w:r>
+    </w:p>
+    <w:p>
+      <w:pPr>
+        <w:pStyle w:val="ListParagraph"/>
+        <w:numPr>
+          <w:ilvl w:val="1"/>
+          <w:numId w:val="5"/>
+        </w:numPr>
+        <w:spacing w:after="0"/>
+        <w:rPr>
+          <w:rFonts w:ascii="Cambria" w:hAnsi="Cambria"/>
+          <w:sz w:val="24"/>
+          <w:szCs w:val="24"/>
+        </w:rPr>
+      </w:pPr>
+      <w:r>
+        <w:rPr>
+          <w:rFonts w:ascii="Cambria" w:hAnsi="Cambria"/>
+          <w:sz w:val="24"/>
+          <w:szCs w:val="24"/>
+        </w:rPr>
+        <w:t xml:space="preserve">User Log-in </w:t>
+      </w:r>
       <w:r>
         <w:rPr>
           <w:rFonts w:ascii="Cambria" w:hAnsi="Cambria"/>
@@ -2233,6 +2152,7 @@
       <w:r>
         <w:rPr>
           <w:rFonts w:ascii="Cambria" w:hAnsi="Cambria"/>
+          <w:noProof/>
           <w:sz w:val="24"/>
           <w:szCs w:val="24"/>
         </w:rPr>
@@ -2272,29 +2192,18 @@
           </wp:inline>
         </w:drawing>
       </w:r>
-    </w:p>
-    <w:p>
-      <w:pPr>
-        <w:pStyle w:val="ListParagraph"/>
-        <w:spacing w:after="0"/>
-        <w:ind w:left="1080"/>
-        <w:rPr>
-          <w:rFonts w:ascii="Cambria" w:hAnsi="Cambria"/>
-          <w:sz w:val="24"/>
-          <w:szCs w:val="24"/>
-        </w:rPr>
-      </w:pPr>
-      <w:r>
-        <w:rPr>
-          <w:rFonts w:ascii="Cambria" w:hAnsi="Cambria"/>
+      <w:r>
+        <w:rPr>
+          <w:rFonts w:ascii="Cambria" w:hAnsi="Cambria"/>
+          <w:noProof/>
           <w:sz w:val="24"/>
           <w:szCs w:val="24"/>
         </w:rPr>
         <w:drawing>
-          <wp:inline distT="0" distB="0" distL="0" distR="0" wp14:anchorId="0E72D270" wp14:editId="4FA75E5D">
+          <wp:inline distT="0" distB="0" distL="0" distR="0" wp14:anchorId="5D8DB34D" wp14:editId="202467BE">
             <wp:extent cx="4960620" cy="2236841"/>
             <wp:effectExtent l="0" t="0" r="0" b="0"/>
-            <wp:docPr id="1933466652" name="Picture 1"/>
+            <wp:docPr id="1933466652" name="Picture 1" descr="A screenshot of a computer&#10;&#10;Description automatically generated with medium confidence"/>
             <wp:cNvGraphicFramePr>
               <a:graphicFrameLocks xmlns:a="http://schemas.openxmlformats.org/drawingml/2006/main" noChangeAspect="1"/>
             </wp:cNvGraphicFramePr>
@@ -2302,7 +2211,7 @@
               <a:graphicData uri="http://schemas.openxmlformats.org/drawingml/2006/picture">
                 <pic:pic xmlns:pic="http://schemas.openxmlformats.org/drawingml/2006/picture">
                   <pic:nvPicPr>
-                    <pic:cNvPr id="1933466652" name=""/>
+                    <pic:cNvPr id="1933466652" name="Picture 1" descr="A screenshot of a computer&#10;&#10;Description automatically generated with medium confidence"/>
                     <pic:cNvPicPr/>
                   </pic:nvPicPr>
                   <pic:blipFill>
@@ -2330,25 +2239,37 @@
     <w:p>
       <w:pPr>
         <w:pStyle w:val="ListParagraph"/>
-        <w:spacing w:after="0"/>
-        <w:ind w:left="1080"/>
-        <w:rPr>
-          <w:rFonts w:ascii="Cambria" w:hAnsi="Cambria"/>
-          <w:sz w:val="24"/>
-          <w:szCs w:val="24"/>
-        </w:rPr>
-      </w:pPr>
-      <w:r>
-        <w:rPr>
-          <w:rFonts w:ascii="Cambria" w:hAnsi="Cambria"/>
+        <w:numPr>
+          <w:ilvl w:val="1"/>
+          <w:numId w:val="5"/>
+        </w:numPr>
+        <w:spacing w:after="0"/>
+        <w:rPr>
+          <w:rFonts w:ascii="Cambria" w:hAnsi="Cambria"/>
+          <w:sz w:val="24"/>
+          <w:szCs w:val="24"/>
+        </w:rPr>
+      </w:pPr>
+      <w:r>
+        <w:rPr>
+          <w:rFonts w:ascii="Cambria" w:hAnsi="Cambria"/>
+          <w:sz w:val="24"/>
+          <w:szCs w:val="24"/>
+        </w:rPr>
+        <w:t>MySQL View</w:t>
+      </w:r>
+      <w:r>
+        <w:rPr>
+          <w:rFonts w:ascii="Cambria" w:hAnsi="Cambria"/>
+          <w:noProof/>
           <w:sz w:val="24"/>
           <w:szCs w:val="24"/>
         </w:rPr>
         <w:drawing>
-          <wp:inline distT="0" distB="0" distL="0" distR="0" wp14:anchorId="6BA54BDC" wp14:editId="79CAD621">
+          <wp:inline distT="0" distB="0" distL="0" distR="0" wp14:anchorId="281080B4" wp14:editId="1C263F00">
             <wp:extent cx="4987856" cy="1120140"/>
             <wp:effectExtent l="0" t="0" r="3810" b="3810"/>
-            <wp:docPr id="1997050693" name="Picture 1"/>
+            <wp:docPr id="1997050693" name="Picture 1" descr="A screenshot of a computer&#10;&#10;Description automatically generated with medium confidence"/>
             <wp:cNvGraphicFramePr>
               <a:graphicFrameLocks xmlns:a="http://schemas.openxmlformats.org/drawingml/2006/main" noChangeAspect="1"/>
             </wp:cNvGraphicFramePr>
@@ -2356,7 +2277,7 @@
               <a:graphicData uri="http://schemas.openxmlformats.org/drawingml/2006/picture">
                 <pic:pic xmlns:pic="http://schemas.openxmlformats.org/drawingml/2006/picture">
                   <pic:nvPicPr>
-                    <pic:cNvPr id="1997050693" name=""/>
+                    <pic:cNvPr id="1997050693" name="Picture 1" descr="A screenshot of a computer&#10;&#10;Description automatically generated with medium confidence"/>
                     <pic:cNvPicPr/>
                   </pic:nvPicPr>
                   <pic:blipFill>
@@ -2384,6 +2305,78 @@
     <w:p>
       <w:pPr>
         <w:pStyle w:val="ListParagraph"/>
+        <w:spacing w:after="0"/>
+        <w:ind w:left="1080"/>
+        <w:rPr>
+          <w:rFonts w:ascii="Cambria" w:hAnsi="Cambria"/>
+          <w:sz w:val="24"/>
+          <w:szCs w:val="24"/>
+        </w:rPr>
+      </w:pPr>
+    </w:p>
+    <w:p>
+      <w:pPr>
+        <w:pStyle w:val="ListParagraph"/>
+        <w:spacing w:after="0"/>
+        <w:ind w:left="1080"/>
+        <w:rPr>
+          <w:rFonts w:ascii="Cambria" w:hAnsi="Cambria"/>
+          <w:sz w:val="24"/>
+          <w:szCs w:val="24"/>
+        </w:rPr>
+      </w:pPr>
+    </w:p>
+    <w:p>
+      <w:pPr>
+        <w:pStyle w:val="ListParagraph"/>
+        <w:spacing w:after="0"/>
+        <w:ind w:left="1080"/>
+        <w:rPr>
+          <w:rFonts w:ascii="Cambria" w:hAnsi="Cambria"/>
+          <w:sz w:val="24"/>
+          <w:szCs w:val="24"/>
+        </w:rPr>
+      </w:pPr>
+    </w:p>
+    <w:p>
+      <w:pPr>
+        <w:pStyle w:val="ListParagraph"/>
+        <w:spacing w:after="0"/>
+        <w:ind w:left="1080"/>
+        <w:rPr>
+          <w:rFonts w:ascii="Cambria" w:hAnsi="Cambria"/>
+          <w:sz w:val="24"/>
+          <w:szCs w:val="24"/>
+        </w:rPr>
+      </w:pPr>
+    </w:p>
+    <w:p>
+      <w:pPr>
+        <w:pStyle w:val="ListParagraph"/>
+        <w:spacing w:after="0"/>
+        <w:ind w:left="1080"/>
+        <w:rPr>
+          <w:rFonts w:ascii="Cambria" w:hAnsi="Cambria"/>
+          <w:sz w:val="24"/>
+          <w:szCs w:val="24"/>
+        </w:rPr>
+      </w:pPr>
+    </w:p>
+    <w:p>
+      <w:pPr>
+        <w:pStyle w:val="ListParagraph"/>
+        <w:spacing w:after="0"/>
+        <w:ind w:left="1080"/>
+        <w:rPr>
+          <w:rFonts w:ascii="Cambria" w:hAnsi="Cambria"/>
+          <w:sz w:val="24"/>
+          <w:szCs w:val="24"/>
+        </w:rPr>
+      </w:pPr>
+    </w:p>
+    <w:p>
+      <w:pPr>
+        <w:pStyle w:val="ListParagraph"/>
         <w:numPr>
           <w:ilvl w:val="0"/>
           <w:numId w:val="5"/>
@@ -2401,6 +2394,7 @@
           <w:sz w:val="24"/>
           <w:szCs w:val="24"/>
         </w:rPr>
+        <w:lastRenderedPageBreak/>
         <w:t>Register (POST)</w:t>
       </w:r>
       <w:r>
@@ -2409,9 +2403,40 @@
         </w:rPr>
         <w:t xml:space="preserve"> </w:t>
       </w:r>
-      <w:r>
-        <w:rPr>
-          <w:rFonts w:ascii="Cambria" w:hAnsi="Cambria"/>
+    </w:p>
+    <w:p>
+      <w:pPr>
+        <w:pStyle w:val="ListParagraph"/>
+        <w:numPr>
+          <w:ilvl w:val="1"/>
+          <w:numId w:val="5"/>
+        </w:numPr>
+        <w:spacing w:after="0"/>
+        <w:rPr>
+          <w:rFonts w:ascii="Cambria" w:hAnsi="Cambria"/>
+          <w:sz w:val="24"/>
+          <w:szCs w:val="24"/>
+        </w:rPr>
+      </w:pPr>
+      <w:r>
+        <w:rPr>
+          <w:rFonts w:ascii="Cambria" w:hAnsi="Cambria"/>
+          <w:noProof/>
+          <w:sz w:val="24"/>
+          <w:szCs w:val="32"/>
+        </w:rPr>
+        <w:t>MySQL View (Before)</w:t>
+      </w:r>
+      <w:r>
+        <w:rPr>
+          <w:noProof/>
+        </w:rPr>
+        <w:br/>
+      </w:r>
+      <w:r>
+        <w:rPr>
+          <w:rFonts w:ascii="Cambria" w:hAnsi="Cambria"/>
+          <w:noProof/>
           <w:sz w:val="24"/>
           <w:szCs w:val="24"/>
         </w:rPr>
@@ -2455,23 +2480,46 @@
     <w:p>
       <w:pPr>
         <w:pStyle w:val="ListParagraph"/>
-        <w:spacing w:after="0"/>
-        <w:ind w:left="1080"/>
-        <w:rPr>
+        <w:numPr>
+          <w:ilvl w:val="1"/>
+          <w:numId w:val="5"/>
+        </w:numPr>
+        <w:spacing w:after="0"/>
+        <w:rPr>
+          <w:rFonts w:ascii="Cambria" w:hAnsi="Cambria"/>
+          <w:sz w:val="24"/>
+          <w:szCs w:val="24"/>
+        </w:rPr>
+      </w:pPr>
+      <w:r>
+        <w:rPr>
+          <w:rFonts w:ascii="Cambria" w:hAnsi="Cambria"/>
           <w:noProof/>
-        </w:rPr>
-      </w:pPr>
-      <w:r>
-        <w:rPr>
-          <w:rFonts w:ascii="Cambria" w:hAnsi="Cambria"/>
-          <w:sz w:val="24"/>
-          <w:szCs w:val="24"/>
-        </w:rPr>
-        <w:lastRenderedPageBreak/>
+          <w:sz w:val="24"/>
+          <w:szCs w:val="32"/>
+        </w:rPr>
+        <w:t>Register</w:t>
+      </w:r>
+      <w:r>
+        <w:rPr>
+          <w:rFonts w:ascii="Cambria" w:hAnsi="Cambria"/>
+          <w:noProof/>
+          <w:sz w:val="24"/>
+          <w:szCs w:val="32"/>
+        </w:rPr>
+        <w:br/>
+      </w:r>
+      <w:r>
+        <w:rPr>
+          <w:rFonts w:ascii="Cambria" w:hAnsi="Cambria"/>
+          <w:noProof/>
+          <w:sz w:val="24"/>
+          <w:szCs w:val="24"/>
+        </w:rPr>
         <w:drawing>
-          <wp:inline distT="0" distB="0" distL="0" distR="0" wp14:anchorId="2C524086" wp14:editId="698DCCE8">
-            <wp:extent cx="4835630" cy="4335780"/>
-            <wp:effectExtent l="0" t="0" r="3175" b="7620"/>
+          <wp:inline distT="0" distB="0" distL="0" distR="0" wp14:anchorId="4FBB2883" wp14:editId="0001E071">
+            <wp:extent cx="3960287" cy="3550920"/>
+            <wp:effectExtent l="0" t="0" r="2540" b="0"/>
             <wp:docPr id="1811595121" name="Picture 1" descr="A screenshot of a computer&#10;&#10;Description automatically generated"/>
             <wp:cNvGraphicFramePr>
               <a:graphicFrameLocks xmlns:a="http://schemas.openxmlformats.org/drawingml/2006/main" noChangeAspect="1"/>
@@ -2492,7 +2540,7 @@
                   <pic:spPr>
                     <a:xfrm>
                       <a:off x="0" y="0"/>
-                      <a:ext cx="4844772" cy="4343977"/>
+                      <a:ext cx="3970161" cy="3559773"/>
                     </a:xfrm>
                     <a:prstGeom prst="rect">
                       <a:avLst/>
@@ -2504,22 +2552,40 @@
           </wp:inline>
         </w:drawing>
       </w:r>
-      <w:r>
-        <w:rPr>
+    </w:p>
+    <w:p>
+      <w:pPr>
+        <w:pStyle w:val="ListParagraph"/>
+        <w:numPr>
+          <w:ilvl w:val="1"/>
+          <w:numId w:val="5"/>
+        </w:numPr>
+        <w:spacing w:after="0"/>
+        <w:rPr>
+          <w:rFonts w:ascii="Cambria" w:hAnsi="Cambria"/>
+          <w:sz w:val="24"/>
+          <w:szCs w:val="24"/>
+        </w:rPr>
+      </w:pPr>
+      <w:r>
+        <w:rPr>
+          <w:rFonts w:ascii="Cambria" w:hAnsi="Cambria"/>
+          <w:sz w:val="24"/>
+          <w:szCs w:val="24"/>
+        </w:rPr>
+        <w:t>Registration Successful</w:t>
+      </w:r>
+      <w:r>
+        <w:rPr>
+          <w:rFonts w:ascii="Cambria" w:hAnsi="Cambria"/>
           <w:noProof/>
-        </w:rPr>
-        <w:t xml:space="preserve"> </w:t>
-      </w:r>
-      <w:r>
-        <w:rPr>
-          <w:rFonts w:ascii="Cambria" w:hAnsi="Cambria"/>
           <w:sz w:val="24"/>
           <w:szCs w:val="24"/>
         </w:rPr>
         <w:drawing>
-          <wp:inline distT="0" distB="0" distL="0" distR="0" wp14:anchorId="5377783C" wp14:editId="0716F91C">
-            <wp:extent cx="4861560" cy="3667984"/>
-            <wp:effectExtent l="0" t="0" r="0" b="8890"/>
+          <wp:inline distT="0" distB="0" distL="0" distR="0" wp14:anchorId="6C949A65" wp14:editId="136EFE20">
+            <wp:extent cx="4524614" cy="3413760"/>
+            <wp:effectExtent l="0" t="0" r="9525" b="0"/>
             <wp:docPr id="446133877" name="Picture 1" descr="A screenshot of a computer&#10;&#10;Description automatically generated"/>
             <wp:cNvGraphicFramePr>
               <a:graphicFrameLocks xmlns:a="http://schemas.openxmlformats.org/drawingml/2006/main" noChangeAspect="1"/>
@@ -2540,7 +2606,7 @@
                   <pic:spPr>
                     <a:xfrm>
                       <a:off x="0" y="0"/>
-                      <a:ext cx="4865513" cy="3670966"/>
+                      <a:ext cx="4566511" cy="3445371"/>
                     </a:xfrm>
                     <a:prstGeom prst="rect">
                       <a:avLst/>
@@ -2552,19 +2618,36 @@
           </wp:inline>
         </w:drawing>
       </w:r>
+    </w:p>
+    <w:p>
+      <w:pPr>
+        <w:pStyle w:val="ListParagraph"/>
+        <w:numPr>
+          <w:ilvl w:val="1"/>
+          <w:numId w:val="5"/>
+        </w:numPr>
+        <w:spacing w:after="0"/>
+        <w:rPr>
+          <w:rFonts w:ascii="Cambria" w:hAnsi="Cambria"/>
+          <w:sz w:val="24"/>
+          <w:szCs w:val="24"/>
+        </w:rPr>
+      </w:pPr>
+      <w:r>
+        <w:rPr>
+          <w:rFonts w:ascii="Cambria" w:hAnsi="Cambria"/>
+          <w:sz w:val="24"/>
+          <w:szCs w:val="24"/>
+        </w:rPr>
+        <w:lastRenderedPageBreak/>
+        <w:t>Spring Boot CLI view</w:t>
+      </w:r>
       <w:r>
         <w:rPr>
           <w:noProof/>
         </w:rPr>
-        <w:t xml:space="preserve"> </w:t>
-      </w:r>
-      <w:r>
-        <w:rPr>
-          <w:noProof/>
-        </w:rPr>
-        <w:lastRenderedPageBreak/>
         <w:drawing>
-          <wp:inline distT="0" distB="0" distL="0" distR="0" wp14:anchorId="4F1DA368" wp14:editId="4B84AE0F">
+          <wp:inline distT="0" distB="0" distL="0" distR="0" wp14:anchorId="4C224B9C" wp14:editId="5ABB717E">
             <wp:extent cx="4930140" cy="910541"/>
             <wp:effectExtent l="0" t="0" r="3810" b="4445"/>
             <wp:docPr id="1686740650" name="Picture 1" descr="A screen shot of a computer&#10;&#10;Description automatically generated with low confidence"/>
@@ -2603,25 +2686,46 @@
     <w:p>
       <w:pPr>
         <w:pStyle w:val="ListParagraph"/>
-        <w:spacing w:after="0"/>
-        <w:ind w:left="1080"/>
-        <w:rPr>
-          <w:rFonts w:ascii="Cambria" w:hAnsi="Cambria"/>
-          <w:sz w:val="24"/>
-          <w:szCs w:val="24"/>
-        </w:rPr>
-      </w:pPr>
-      <w:r>
-        <w:rPr>
-          <w:rFonts w:ascii="Cambria" w:hAnsi="Cambria"/>
+        <w:numPr>
+          <w:ilvl w:val="1"/>
+          <w:numId w:val="5"/>
+        </w:numPr>
+        <w:spacing w:after="0"/>
+        <w:rPr>
+          <w:rFonts w:ascii="Cambria" w:hAnsi="Cambria"/>
+          <w:sz w:val="24"/>
+          <w:szCs w:val="24"/>
+        </w:rPr>
+      </w:pPr>
+      <w:r>
+        <w:rPr>
+          <w:rFonts w:ascii="Cambria" w:hAnsi="Cambria"/>
+          <w:sz w:val="24"/>
+          <w:szCs w:val="24"/>
+        </w:rPr>
+        <w:t>MySQL View (After)</w:t>
+      </w:r>
+      <w:r>
+        <w:rPr>
+          <w:rFonts w:ascii="Cambria" w:hAnsi="Cambria"/>
+          <w:noProof/>
+          <w:sz w:val="24"/>
+          <w:szCs w:val="24"/>
+        </w:rPr>
+        <w:t xml:space="preserve"> </w:t>
+      </w:r>
+      <w:r>
+        <w:rPr>
+          <w:rFonts w:ascii="Cambria" w:hAnsi="Cambria"/>
+          <w:noProof/>
           <w:sz w:val="24"/>
           <w:szCs w:val="24"/>
         </w:rPr>
         <w:drawing>
-          <wp:inline distT="0" distB="0" distL="0" distR="0" wp14:anchorId="3CDF5EA2" wp14:editId="695934E1">
+          <wp:inline distT="0" distB="0" distL="0" distR="0" wp14:anchorId="686C3688" wp14:editId="1A74E1F1">
             <wp:extent cx="4954270" cy="1108206"/>
             <wp:effectExtent l="0" t="0" r="0" b="0"/>
-            <wp:docPr id="1552399081" name="Picture 1"/>
+            <wp:docPr id="1552399081" name="Picture 1" descr="A screenshot of a computer&#10;&#10;Description automatically generated with medium confidence"/>
             <wp:cNvGraphicFramePr>
               <a:graphicFrameLocks xmlns:a="http://schemas.openxmlformats.org/drawingml/2006/main" noChangeAspect="1"/>
             </wp:cNvGraphicFramePr>
@@ -2629,7 +2733,7 @@
               <a:graphicData uri="http://schemas.openxmlformats.org/drawingml/2006/picture">
                 <pic:pic xmlns:pic="http://schemas.openxmlformats.org/drawingml/2006/picture">
                   <pic:nvPicPr>
-                    <pic:cNvPr id="1552399081" name=""/>
+                    <pic:cNvPr id="1552399081" name="Picture 1" descr="A screenshot of a computer&#10;&#10;Description automatically generated with medium confidence"/>
                     <pic:cNvPicPr/>
                   </pic:nvPicPr>
                   <pic:blipFill>
@@ -2657,6 +2761,18 @@
     <w:p>
       <w:pPr>
         <w:pStyle w:val="ListParagraph"/>
+        <w:spacing w:after="0"/>
+        <w:ind w:left="1080"/>
+        <w:rPr>
+          <w:rFonts w:ascii="Cambria" w:hAnsi="Cambria"/>
+          <w:sz w:val="24"/>
+          <w:szCs w:val="24"/>
+        </w:rPr>
+      </w:pPr>
+    </w:p>
+    <w:p>
+      <w:pPr>
+        <w:pStyle w:val="ListParagraph"/>
         <w:numPr>
           <w:ilvl w:val="0"/>
           <w:numId w:val="5"/>
@@ -2680,22 +2796,34 @@
     <w:p>
       <w:pPr>
         <w:pStyle w:val="ListParagraph"/>
-        <w:spacing w:after="0"/>
-        <w:ind w:left="1080"/>
-        <w:rPr>
-          <w:rFonts w:ascii="Cambria" w:hAnsi="Cambria"/>
-          <w:sz w:val="24"/>
-          <w:szCs w:val="24"/>
-        </w:rPr>
-      </w:pPr>
-      <w:r>
-        <w:rPr>
-          <w:rFonts w:ascii="Cambria" w:hAnsi="Cambria"/>
+        <w:numPr>
+          <w:ilvl w:val="1"/>
+          <w:numId w:val="5"/>
+        </w:numPr>
+        <w:spacing w:after="0"/>
+        <w:rPr>
+          <w:rFonts w:ascii="Cambria" w:hAnsi="Cambria"/>
+          <w:sz w:val="24"/>
+          <w:szCs w:val="24"/>
+        </w:rPr>
+      </w:pPr>
+      <w:r>
+        <w:rPr>
+          <w:rFonts w:ascii="Cambria" w:hAnsi="Cambria"/>
+          <w:sz w:val="24"/>
+          <w:szCs w:val="24"/>
+        </w:rPr>
+        <w:t>Search “John” in Database</w:t>
+      </w:r>
+      <w:r>
+        <w:rPr>
+          <w:rFonts w:ascii="Cambria" w:hAnsi="Cambria"/>
+          <w:noProof/>
           <w:sz w:val="24"/>
           <w:szCs w:val="24"/>
         </w:rPr>
         <w:drawing>
-          <wp:inline distT="0" distB="0" distL="0" distR="0" wp14:anchorId="14F3C1A5" wp14:editId="78FD9412">
+          <wp:inline distT="0" distB="0" distL="0" distR="0" wp14:anchorId="49010C0D" wp14:editId="483837EC">
             <wp:extent cx="4920613" cy="3733800"/>
             <wp:effectExtent l="0" t="0" r="0" b="0"/>
             <wp:docPr id="805689410" name="Picture 1"/>
@@ -2730,25 +2858,41 @@
           </wp:inline>
         </w:drawing>
       </w:r>
-      <w:r>
-        <w:rPr>
-          <w:rFonts w:ascii="Cambria" w:hAnsi="Cambria"/>
-          <w:sz w:val="24"/>
-          <w:szCs w:val="24"/>
-        </w:rPr>
-        <w:br/>
-      </w:r>
-      <w:r>
-        <w:rPr>
-          <w:rFonts w:ascii="Cambria" w:hAnsi="Cambria"/>
+    </w:p>
+    <w:p>
+      <w:pPr>
+        <w:pStyle w:val="ListParagraph"/>
+        <w:numPr>
+          <w:ilvl w:val="1"/>
+          <w:numId w:val="5"/>
+        </w:numPr>
+        <w:spacing w:after="0"/>
+        <w:rPr>
+          <w:rFonts w:ascii="Cambria" w:hAnsi="Cambria"/>
+          <w:sz w:val="24"/>
+          <w:szCs w:val="24"/>
+        </w:rPr>
+      </w:pPr>
+      <w:r>
+        <w:rPr>
+          <w:rFonts w:ascii="Cambria" w:hAnsi="Cambria"/>
+          <w:sz w:val="24"/>
+          <w:szCs w:val="24"/>
+        </w:rPr>
+        <w:t>MySQL View</w:t>
+      </w:r>
+      <w:r>
+        <w:rPr>
+          <w:rFonts w:ascii="Cambria" w:hAnsi="Cambria"/>
+          <w:noProof/>
           <w:sz w:val="24"/>
           <w:szCs w:val="24"/>
         </w:rPr>
         <w:drawing>
-          <wp:inline distT="0" distB="0" distL="0" distR="0" wp14:anchorId="3BCBC075" wp14:editId="538E7EE5">
+          <wp:inline distT="0" distB="0" distL="0" distR="0" wp14:anchorId="43D5B57E" wp14:editId="6A5B018D">
             <wp:extent cx="4919980" cy="1283686"/>
             <wp:effectExtent l="0" t="0" r="0" b="0"/>
-            <wp:docPr id="833574319" name="Picture 1"/>
+            <wp:docPr id="833574319" name="Picture 1" descr="A screenshot of a computer&#10;&#10;Description automatically generated with medium confidence"/>
             <wp:cNvGraphicFramePr>
               <a:graphicFrameLocks xmlns:a="http://schemas.openxmlformats.org/drawingml/2006/main" noChangeAspect="1"/>
             </wp:cNvGraphicFramePr>
@@ -2756,7 +2900,7 @@
               <a:graphicData uri="http://schemas.openxmlformats.org/drawingml/2006/picture">
                 <pic:pic xmlns:pic="http://schemas.openxmlformats.org/drawingml/2006/picture">
                   <pic:nvPicPr>
-                    <pic:cNvPr id="833574319" name=""/>
+                    <pic:cNvPr id="833574319" name="Picture 1" descr="A screenshot of a computer&#10;&#10;Description automatically generated with medium confidence"/>
                     <pic:cNvPicPr/>
                   </pic:nvPicPr>
                   <pic:blipFill>
@@ -2784,6 +2928,38 @@
     <w:p>
       <w:pPr>
         <w:pStyle w:val="ListParagraph"/>
+        <w:spacing w:after="0"/>
+        <w:ind w:left="1080"/>
+        <w:rPr>
+          <w:rFonts w:ascii="Cambria" w:hAnsi="Cambria"/>
+          <w:sz w:val="24"/>
+          <w:szCs w:val="24"/>
+        </w:rPr>
+      </w:pPr>
+      <w:r>
+        <w:rPr>
+          <w:rFonts w:ascii="Cambria" w:hAnsi="Cambria"/>
+          <w:sz w:val="24"/>
+          <w:szCs w:val="24"/>
+        </w:rPr>
+        <w:br/>
+      </w:r>
+    </w:p>
+    <w:p>
+      <w:pPr>
+        <w:pStyle w:val="ListParagraph"/>
+        <w:spacing w:after="0"/>
+        <w:ind w:left="1080"/>
+        <w:rPr>
+          <w:rFonts w:ascii="Cambria" w:hAnsi="Cambria"/>
+          <w:sz w:val="24"/>
+          <w:szCs w:val="24"/>
+        </w:rPr>
+      </w:pPr>
+    </w:p>
+    <w:p>
+      <w:pPr>
+        <w:pStyle w:val="ListParagraph"/>
         <w:numPr>
           <w:ilvl w:val="0"/>
           <w:numId w:val="5"/>
@@ -2804,24 +2980,40 @@
         <w:lastRenderedPageBreak/>
         <w:t>User Manager (GET)</w:t>
       </w:r>
-      <w:r>
-        <w:rPr>
-          <w:rFonts w:ascii="Cambria" w:hAnsi="Cambria"/>
-          <w:sz w:val="24"/>
-          <w:szCs w:val="24"/>
-        </w:rPr>
-        <w:br/>
-      </w:r>
-      <w:r>
-        <w:rPr>
-          <w:rFonts w:ascii="Cambria" w:hAnsi="Cambria"/>
+    </w:p>
+    <w:p>
+      <w:pPr>
+        <w:pStyle w:val="ListParagraph"/>
+        <w:numPr>
+          <w:ilvl w:val="1"/>
+          <w:numId w:val="5"/>
+        </w:numPr>
+        <w:spacing w:after="0"/>
+        <w:rPr>
+          <w:rFonts w:ascii="Cambria" w:hAnsi="Cambria"/>
+          <w:sz w:val="24"/>
+          <w:szCs w:val="24"/>
+        </w:rPr>
+      </w:pPr>
+      <w:r>
+        <w:rPr>
+          <w:rFonts w:ascii="Cambria" w:hAnsi="Cambria"/>
+          <w:sz w:val="24"/>
+          <w:szCs w:val="24"/>
+        </w:rPr>
+        <w:t>User Manager View</w:t>
+      </w:r>
+      <w:r>
+        <w:rPr>
+          <w:rFonts w:ascii="Cambria" w:hAnsi="Cambria"/>
+          <w:noProof/>
           <w:sz w:val="24"/>
           <w:szCs w:val="24"/>
         </w:rPr>
         <w:drawing>
-          <wp:inline distT="0" distB="0" distL="0" distR="0" wp14:anchorId="0B78433D" wp14:editId="3EFB2071">
-            <wp:extent cx="4910571" cy="3726180"/>
-            <wp:effectExtent l="0" t="0" r="4445" b="7620"/>
+          <wp:inline distT="0" distB="0" distL="0" distR="0" wp14:anchorId="6AE3EED2" wp14:editId="454DDB16">
+            <wp:extent cx="4533900" cy="3440359"/>
+            <wp:effectExtent l="0" t="0" r="0" b="8255"/>
             <wp:docPr id="426665426" name="Picture 1" descr="A screenshot of a computer&#10;&#10;Description automatically generated"/>
             <wp:cNvGraphicFramePr>
               <a:graphicFrameLocks xmlns:a="http://schemas.openxmlformats.org/drawingml/2006/main" noChangeAspect="1"/>
@@ -2842,7 +3034,7 @@
                   <pic:spPr>
                     <a:xfrm>
                       <a:off x="0" y="0"/>
-                      <a:ext cx="4915869" cy="3730200"/>
+                      <a:ext cx="4541907" cy="3446435"/>
                     </a:xfrm>
                     <a:prstGeom prst="rect">
                       <a:avLst/>
@@ -2854,22 +3046,40 @@
           </wp:inline>
         </w:drawing>
       </w:r>
-      <w:r>
-        <w:rPr>
+    </w:p>
+    <w:p>
+      <w:pPr>
+        <w:pStyle w:val="ListParagraph"/>
+        <w:numPr>
+          <w:ilvl w:val="1"/>
+          <w:numId w:val="5"/>
+        </w:numPr>
+        <w:spacing w:after="0"/>
+        <w:rPr>
+          <w:rFonts w:ascii="Cambria" w:hAnsi="Cambria"/>
+          <w:sz w:val="24"/>
+          <w:szCs w:val="24"/>
+        </w:rPr>
+      </w:pPr>
+      <w:r>
+        <w:rPr>
+          <w:rFonts w:ascii="Cambria" w:hAnsi="Cambria"/>
+          <w:sz w:val="24"/>
+          <w:szCs w:val="24"/>
+        </w:rPr>
+        <w:t>MySQL View</w:t>
+      </w:r>
+      <w:r>
+        <w:rPr>
+          <w:rFonts w:ascii="Cambria" w:hAnsi="Cambria"/>
           <w:noProof/>
-        </w:rPr>
-        <w:t xml:space="preserve"> </w:t>
-      </w:r>
-      <w:r>
-        <w:rPr>
-          <w:rFonts w:ascii="Cambria" w:hAnsi="Cambria"/>
           <w:sz w:val="24"/>
           <w:szCs w:val="24"/>
         </w:rPr>
         <w:drawing>
-          <wp:inline distT="0" distB="0" distL="0" distR="0" wp14:anchorId="2A97AA8D" wp14:editId="7F147F71">
-            <wp:extent cx="4910455" cy="1557027"/>
-            <wp:effectExtent l="0" t="0" r="4445" b="5080"/>
+          <wp:inline distT="0" distB="0" distL="0" distR="0" wp14:anchorId="5C57DEEF" wp14:editId="38520628">
+            <wp:extent cx="4549140" cy="1442460"/>
+            <wp:effectExtent l="0" t="0" r="3810" b="5715"/>
             <wp:docPr id="735281292" name="Picture 1" descr="A screenshot of a computer&#10;&#10;Description automatically generated with medium confidence"/>
             <wp:cNvGraphicFramePr>
               <a:graphicFrameLocks xmlns:a="http://schemas.openxmlformats.org/drawingml/2006/main" noChangeAspect="1"/>
@@ -2890,7 +3100,7 @@
                   <pic:spPr>
                     <a:xfrm>
                       <a:off x="0" y="0"/>
-                      <a:ext cx="4920989" cy="1560367"/>
+                      <a:ext cx="4564039" cy="1447184"/>
                     </a:xfrm>
                     <a:prstGeom prst="rect">
                       <a:avLst/>
@@ -2915,26 +3125,6 @@
     </w:p>
     <w:p>
       <w:pPr>
-        <w:spacing w:after="0"/>
-        <w:rPr>
-          <w:rFonts w:ascii="Cambria" w:hAnsi="Cambria"/>
-          <w:sz w:val="24"/>
-          <w:szCs w:val="24"/>
-        </w:rPr>
-      </w:pPr>
-    </w:p>
-    <w:p>
-      <w:pPr>
-        <w:spacing w:after="0"/>
-        <w:rPr>
-          <w:rFonts w:ascii="Cambria" w:hAnsi="Cambria"/>
-          <w:sz w:val="24"/>
-          <w:szCs w:val="24"/>
-        </w:rPr>
-      </w:pPr>
-    </w:p>
-    <w:p>
-      <w:pPr>
         <w:pStyle w:val="ListParagraph"/>
         <w:numPr>
           <w:ilvl w:val="0"/>
@@ -2953,25 +3143,7 @@
           <w:sz w:val="24"/>
           <w:szCs w:val="24"/>
         </w:rPr>
-        <w:t xml:space="preserve">Create methods to make HTTP REST call via </w:t>
-      </w:r>
-      <w:proofErr w:type="spellStart"/>
-      <w:r>
-        <w:rPr>
-          <w:rFonts w:ascii="Cambria" w:hAnsi="Cambria"/>
-          <w:sz w:val="24"/>
-          <w:szCs w:val="24"/>
-        </w:rPr>
-        <w:t>Axios</w:t>
-      </w:r>
-      <w:proofErr w:type="spellEnd"/>
-      <w:r>
-        <w:rPr>
-          <w:rFonts w:ascii="Cambria" w:hAnsi="Cambria"/>
-          <w:sz w:val="24"/>
-          <w:szCs w:val="24"/>
-        </w:rPr>
-        <w:t>.</w:t>
+        <w:t>Create methods to make HTTP REST call via Axios.</w:t>
       </w:r>
     </w:p>
     <w:p>
@@ -2994,18 +3166,8 @@
           <w:sz w:val="24"/>
           <w:szCs w:val="24"/>
         </w:rPr>
-        <w:t xml:space="preserve">Install </w:t>
-      </w:r>
-      <w:proofErr w:type="spellStart"/>
-      <w:r>
-        <w:rPr>
-          <w:rFonts w:ascii="Cambria" w:hAnsi="Cambria"/>
-          <w:sz w:val="24"/>
-          <w:szCs w:val="24"/>
-        </w:rPr>
-        <w:t>Axios</w:t>
-      </w:r>
-      <w:proofErr w:type="spellEnd"/>
+        <w:t>Install Axios</w:t>
+      </w:r>
       <w:r>
         <w:rPr>
           <w:noProof/>
@@ -3068,51 +3230,15 @@
           <w:szCs w:val="24"/>
         </w:rPr>
         <w:lastRenderedPageBreak/>
-        <w:t xml:space="preserve">Import </w:t>
-      </w:r>
-      <w:proofErr w:type="spellStart"/>
-      <w:r>
-        <w:rPr>
-          <w:rFonts w:ascii="Cambria" w:hAnsi="Cambria"/>
-          <w:sz w:val="24"/>
-          <w:szCs w:val="24"/>
-        </w:rPr>
-        <w:t>Axios</w:t>
-      </w:r>
-      <w:proofErr w:type="spellEnd"/>
-      <w:r>
-        <w:rPr>
-          <w:rFonts w:ascii="Cambria" w:hAnsi="Cambria"/>
-          <w:sz w:val="24"/>
-          <w:szCs w:val="24"/>
-        </w:rPr>
-        <w:t xml:space="preserve"> to </w:t>
-      </w:r>
-      <w:r>
-        <w:rPr>
-          <w:rFonts w:ascii="Cambria" w:hAnsi="Cambria"/>
-          <w:sz w:val="24"/>
-          <w:szCs w:val="24"/>
-        </w:rPr>
-        <w:t>your .</w:t>
-      </w:r>
-      <w:proofErr w:type="spellStart"/>
-      <w:r>
-        <w:rPr>
-          <w:rFonts w:ascii="Cambria" w:hAnsi="Cambria"/>
-          <w:sz w:val="24"/>
-          <w:szCs w:val="24"/>
-        </w:rPr>
-        <w:t>js</w:t>
-      </w:r>
-      <w:proofErr w:type="spellEnd"/>
-      <w:r>
-        <w:rPr>
-          <w:rFonts w:ascii="Cambria" w:hAnsi="Cambria"/>
-          <w:sz w:val="24"/>
-          <w:szCs w:val="24"/>
-        </w:rPr>
-        <w:t xml:space="preserve"> projects that require it</w:t>
+        <w:t xml:space="preserve">Import Axios to </w:t>
+      </w:r>
+      <w:r>
+        <w:rPr>
+          <w:rFonts w:ascii="Cambria" w:hAnsi="Cambria"/>
+          <w:sz w:val="24"/>
+          <w:szCs w:val="24"/>
+        </w:rPr>
+        <w:t>your .js projects that require it</w:t>
       </w:r>
       <w:r>
         <w:rPr>
@@ -3133,6 +3259,7 @@
       <w:r>
         <w:rPr>
           <w:rFonts w:ascii="Cambria" w:hAnsi="Cambria"/>
+          <w:noProof/>
           <w:sz w:val="24"/>
           <w:szCs w:val="24"/>
         </w:rPr>
@@ -3206,6 +3333,7 @@
       <w:r>
         <w:rPr>
           <w:rFonts w:ascii="Cambria" w:hAnsi="Cambria"/>
+          <w:noProof/>
           <w:sz w:val="24"/>
           <w:szCs w:val="24"/>
         </w:rPr>
@@ -3283,6 +3411,7 @@
       <w:r>
         <w:rPr>
           <w:rFonts w:ascii="Cambria" w:hAnsi="Cambria"/>
+          <w:noProof/>
           <w:sz w:val="24"/>
           <w:szCs w:val="24"/>
         </w:rPr>
@@ -3356,6 +3485,7 @@
       <w:r>
         <w:rPr>
           <w:rFonts w:ascii="Cambria" w:hAnsi="Cambria"/>
+          <w:noProof/>
           <w:sz w:val="24"/>
           <w:szCs w:val="24"/>
         </w:rPr>
@@ -3438,6 +3568,7 @@
       <w:r>
         <w:rPr>
           <w:rFonts w:ascii="Cambria" w:hAnsi="Cambria"/>
+          <w:noProof/>
           <w:sz w:val="24"/>
           <w:szCs w:val="24"/>
         </w:rPr>
@@ -3534,6 +3665,7 @@
       <w:r>
         <w:rPr>
           <w:rFonts w:ascii="Cambria" w:hAnsi="Cambria"/>
+          <w:noProof/>
           <w:sz w:val="24"/>
           <w:szCs w:val="24"/>
         </w:rPr>
@@ -3584,6 +3716,7 @@
       <w:r>
         <w:rPr>
           <w:rFonts w:ascii="Cambria" w:hAnsi="Cambria"/>
+          <w:noProof/>
           <w:sz w:val="24"/>
           <w:szCs w:val="24"/>
         </w:rPr>
@@ -3635,6 +3768,7 @@
       <w:r>
         <w:rPr>
           <w:rFonts w:ascii="Cambria" w:hAnsi="Cambria"/>
+          <w:noProof/>
           <w:sz w:val="24"/>
           <w:szCs w:val="24"/>
         </w:rPr>
@@ -3709,6 +3843,7 @@
       <w:r>
         <w:rPr>
           <w:rFonts w:ascii="Cambria" w:hAnsi="Cambria"/>
+          <w:noProof/>
           <w:sz w:val="24"/>
           <w:szCs w:val="24"/>
         </w:rPr>
@@ -3783,6 +3918,7 @@
       <w:r>
         <w:rPr>
           <w:rFonts w:ascii="Cambria" w:hAnsi="Cambria"/>
+          <w:noProof/>
           <w:sz w:val="24"/>
           <w:szCs w:val="24"/>
         </w:rPr>
@@ -3831,6 +3967,7 @@
       <w:r>
         <w:rPr>
           <w:rFonts w:ascii="Cambria" w:hAnsi="Cambria"/>
+          <w:noProof/>
           <w:sz w:val="24"/>
           <w:szCs w:val="24"/>
         </w:rPr>
@@ -3903,6 +4040,7 @@
       <w:r>
         <w:rPr>
           <w:rFonts w:ascii="Cambria" w:hAnsi="Cambria"/>
+          <w:noProof/>
           <w:sz w:val="24"/>
           <w:szCs w:val="24"/>
         </w:rPr>
@@ -3970,6 +4108,7 @@
       <w:r>
         <w:rPr>
           <w:rFonts w:ascii="Cambria" w:hAnsi="Cambria"/>
+          <w:noProof/>
           <w:sz w:val="24"/>
           <w:szCs w:val="24"/>
         </w:rPr>
@@ -4320,7 +4459,7 @@
   <w:abstractNum w:abstractNumId="2" w15:restartNumberingAfterBreak="0">
     <w:nsid w:val="4DBD1404"/>
     <w:multiLevelType w:val="hybridMultilevel"/>
-    <w:tmpl w:val="46EC1BA6"/>
+    <w:tmpl w:val="3148E7EC"/>
     <w:lvl w:ilvl="0" w:tplc="34090019">
       <w:start w:val="1"/>
       <w:numFmt w:val="lowerLetter"/>
@@ -4330,14 +4469,17 @@
         <w:ind w:left="1080" w:hanging="360"/>
       </w:pPr>
     </w:lvl>
-    <w:lvl w:ilvl="1" w:tplc="34090019" w:tentative="1">
-      <w:start w:val="1"/>
-      <w:numFmt w:val="lowerLetter"/>
-      <w:lvlText w:val="%2."/>
+    <w:lvl w:ilvl="1" w:tplc="34090001">
+      <w:start w:val="1"/>
+      <w:numFmt w:val="bullet"/>
+      <w:lvlText w:val=""/>
       <w:lvlJc w:val="left"/>
       <w:pPr>
         <w:ind w:left="1800" w:hanging="360"/>
       </w:pPr>
+      <w:rPr>
+        <w:rFonts w:ascii="Symbol" w:hAnsi="Symbol" w:hint="default"/>
+      </w:rPr>
     </w:lvl>
     <w:lvl w:ilvl="2" w:tplc="3409001B" w:tentative="1">
       <w:start w:val="1"/>

</xml_diff>